<commit_message>
almost final commit v2
</commit_message>
<xml_diff>
--- a/Отчет.docx
+++ b/Отчет.docx
@@ -3484,33 +3484,12 @@
     </w:p>
     <w:p>
       <w:r>
-        <w:t xml:space="preserve">Ниже приведены краткие заметки по реализациям параллельных алгоритмах на </w:t>
+        <w:t>Коды программ можно найт</w:t>
       </w:r>
-      <w:proofErr w:type="spellStart"/>
+      <w:bookmarkStart w:id="4" w:name="_GoBack"/>
+      <w:bookmarkEnd w:id="4"/>
       <w:r>
-        <w:rPr>
-          <w:lang w:val="en-US"/>
-        </w:rPr>
-        <w:t>OpenMP</w:t>
-      </w:r>
-      <w:proofErr w:type="spellEnd"/>
-      <w:r>
-        <w:t xml:space="preserve"> </w:t>
-      </w:r>
-      <w:r>
-        <w:t xml:space="preserve">и </w:t>
-      </w:r>
-      <w:r>
-        <w:rPr>
-          <w:lang w:val="en-US"/>
-        </w:rPr>
-        <w:t>MPI</w:t>
-      </w:r>
-      <w:r>
-        <w:t xml:space="preserve">. </w:t>
-      </w:r>
-      <w:r>
-        <w:t xml:space="preserve">Коды программ можно найти в </w:t>
+        <w:t xml:space="preserve">и в </w:t>
       </w:r>
       <w:proofErr w:type="spellStart"/>
       <w:r>
@@ -3539,14 +3518,9 @@
           <w:t>https://github.com/Teodorissimo/FoxAlgorithm</w:t>
         </w:r>
       </w:hyperlink>
-      <w:bookmarkStart w:id="4" w:name="_Toc469570571"/>
+      <w:bookmarkStart w:id="5" w:name="_Toc469570571"/>
     </w:p>
-    <w:p>
-      <w:r>
-        <w:t>Результаты замеров времени выполнения</w:t>
-      </w:r>
-      <w:bookmarkEnd w:id="4"/>
-    </w:p>
+    <w:bookmarkEnd w:id="5"/>
     <w:p>
       <w:r>
         <w:t>Ниже приведены результаты замеров време</w:t>
@@ -3749,11 +3723,11 @@
       <w:pPr>
         <w:pStyle w:val="2"/>
       </w:pPr>
-      <w:bookmarkStart w:id="5" w:name="_Toc469570572"/>
+      <w:bookmarkStart w:id="6" w:name="_Toc469570572"/>
       <w:r>
         <w:t>Таблицы</w:t>
       </w:r>
-      <w:bookmarkEnd w:id="5"/>
+      <w:bookmarkEnd w:id="6"/>
     </w:p>
     <w:p>
       <w:pPr>
@@ -3813,6 +3787,7 @@
         <w:rPr>
           <w:lang w:val="en-US"/>
         </w:rPr>
+        <w:lastRenderedPageBreak/>
         <w:t xml:space="preserve">MPI </w:t>
       </w:r>
       <w:r>
@@ -13943,7 +13918,6 @@
                 <w:sz w:val="24"/>
                 <w:szCs w:val="24"/>
               </w:rPr>
-              <w:lastRenderedPageBreak/>
               <w:t>Time</w:t>
             </w:r>
             <w:proofErr w:type="spellEnd"/>
@@ -14229,6 +14203,7 @@
                 <w:sz w:val="24"/>
                 <w:szCs w:val="24"/>
               </w:rPr>
+              <w:lastRenderedPageBreak/>
               <w:t>Time</w:t>
             </w:r>
             <w:proofErr w:type="spellEnd"/>
@@ -25135,7 +25110,6 @@
                 <w:sz w:val="24"/>
                 <w:szCs w:val="24"/>
               </w:rPr>
-              <w:lastRenderedPageBreak/>
               <w:t>Time</w:t>
             </w:r>
             <w:proofErr w:type="spellEnd"/>
@@ -25425,6 +25399,7 @@
                 <w:sz w:val="24"/>
                 <w:szCs w:val="24"/>
               </w:rPr>
+              <w:lastRenderedPageBreak/>
               <w:t>Time</w:t>
             </w:r>
             <w:proofErr w:type="spellEnd"/>
@@ -34398,6 +34373,7 @@
                 <w:szCs w:val="24"/>
                 <w:lang w:val="en-US"/>
               </w:rPr>
+              <w:lastRenderedPageBreak/>
               <w:t xml:space="preserve">MPI </w:t>
             </w:r>
             <w:r>
@@ -34484,6 +34460,7 @@
                 <w:sz w:val="24"/>
                 <w:szCs w:val="24"/>
               </w:rPr>
+              <w:lastRenderedPageBreak/>
               <w:t>MatrixSize</w:t>
             </w:r>
             <w:proofErr w:type="spellEnd"/>
@@ -34566,6 +34543,7 @@
                 <w:sz w:val="24"/>
                 <w:szCs w:val="24"/>
               </w:rPr>
+              <w:lastRenderedPageBreak/>
               <w:t>1</w:t>
             </w:r>
           </w:p>
@@ -35928,18 +35906,17 @@
       <w:pPr>
         <w:pStyle w:val="2"/>
       </w:pPr>
-      <w:bookmarkStart w:id="6" w:name="_Toc469570573"/>
+      <w:bookmarkStart w:id="7" w:name="_Toc469570573"/>
       <w:r>
         <w:rPr>
           <w:lang w:val="en-US"/>
         </w:rPr>
-        <w:lastRenderedPageBreak/>
         <w:t>3D-</w:t>
       </w:r>
       <w:r>
         <w:t>графики</w:t>
       </w:r>
-      <w:bookmarkEnd w:id="6"/>
+      <w:bookmarkEnd w:id="7"/>
     </w:p>
     <w:p>
       <w:pPr>
@@ -35948,7 +35925,7 @@
           <w:lang w:val="en-US"/>
         </w:rPr>
       </w:pPr>
-      <w:bookmarkStart w:id="7" w:name="_Toc469570574"/>
+      <w:bookmarkStart w:id="8" w:name="_Toc469570574"/>
       <w:proofErr w:type="spellStart"/>
       <w:r>
         <w:rPr>
@@ -35972,7 +35949,7 @@
         </w:rPr>
         <w:t>Regatta</w:t>
       </w:r>
-      <w:bookmarkEnd w:id="7"/>
+      <w:bookmarkEnd w:id="8"/>
     </w:p>
     <w:p>
       <w:r>
@@ -36029,12 +36006,13 @@
           <w:lang w:val="en-US"/>
         </w:rPr>
       </w:pPr>
-      <w:bookmarkStart w:id="8" w:name="_Toc469570576"/>
+      <w:bookmarkStart w:id="9" w:name="_Toc469570576"/>
       <w:proofErr w:type="spellStart"/>
       <w:r>
         <w:rPr>
           <w:lang w:val="en-US"/>
         </w:rPr>
+        <w:lastRenderedPageBreak/>
         <w:t>OpenMP</w:t>
       </w:r>
       <w:proofErr w:type="spellEnd"/>
@@ -36048,7 +36026,7 @@
         </w:rPr>
         <w:t>Bluegene</w:t>
       </w:r>
-      <w:bookmarkEnd w:id="8"/>
+      <w:bookmarkEnd w:id="9"/>
       <w:proofErr w:type="spellEnd"/>
     </w:p>
     <w:p>
@@ -36118,7 +36096,7 @@
           <w:lang w:val="en-US"/>
         </w:rPr>
       </w:pPr>
-      <w:bookmarkStart w:id="9" w:name="_Toc469570579"/>
+      <w:bookmarkStart w:id="10" w:name="_Toc469570579"/>
       <w:proofErr w:type="spellStart"/>
       <w:r>
         <w:rPr>
@@ -36140,7 +36118,7 @@
         </w:rPr>
         <w:t>результатов</w:t>
       </w:r>
-      <w:bookmarkEnd w:id="9"/>
+      <w:bookmarkEnd w:id="10"/>
       <w:proofErr w:type="spellEnd"/>
     </w:p>
     <w:p>
@@ -36331,14 +36309,14 @@
       <w:pPr>
         <w:pStyle w:val="1"/>
       </w:pPr>
-      <w:bookmarkStart w:id="10" w:name="_Toc469570580"/>
+      <w:bookmarkStart w:id="11" w:name="_Toc469570580"/>
       <w:r>
         <w:t>Вывод</w:t>
       </w:r>
       <w:r>
         <w:t>ы</w:t>
       </w:r>
-      <w:bookmarkEnd w:id="10"/>
+      <w:bookmarkEnd w:id="11"/>
     </w:p>
     <w:p>
       <w:r>
@@ -36432,8 +36410,6 @@
           <w:lang w:val="en-US"/>
         </w:rPr>
       </w:pPr>
-      <w:bookmarkStart w:id="11" w:name="_GoBack"/>
-      <w:bookmarkEnd w:id="11"/>
     </w:p>
     <w:sectPr>
       <w:footerReference w:type="default" r:id="rId13"/>
@@ -41511,7 +41487,7 @@
 </file>
 
 <file path=customXml/itemProps1.xml><?xml version="1.0" encoding="utf-8"?>
-<ds:datastoreItem xmlns:ds="http://schemas.openxmlformats.org/officeDocument/2006/customXml" ds:itemID="{4BDC5527-0D1A-3344-AF0C-1632F169BFA1}">
+<ds:datastoreItem xmlns:ds="http://schemas.openxmlformats.org/officeDocument/2006/customXml" ds:itemID="{A646275D-4661-C94C-830B-6F192A3337E0}">
   <ds:schemaRefs>
     <ds:schemaRef ds:uri="http://schemas.openxmlformats.org/officeDocument/2006/bibliography"/>
   </ds:schemaRefs>

</xml_diff>